<commit_message>
sprint van week 5 erbij
</commit_message>
<xml_diff>
--- a/verslagen/sprints/verslag_sprint_5.docx
+++ b/verslagen/sprints/verslag_sprint_5.docx
@@ -171,7 +171,13 @@
         <w:rPr>
           <w:lang w:val="nl-NL"/>
         </w:rPr>
-        <w:t>Tijdens de vierde sprint is voornamelijk aandacht uitgegaan naar het overzichtelijker en leesbaarder maken van de code. Tevens is de HUD onder handen genomen zodat ook de health en damage van de units zichtbaar zijn. Ook is verder gewerkt aan de buildings, deze kunnen inmiddels units laten spawnen voor de actieve speler.</w:t>
+        <w:t xml:space="preserve">Tijdens de vijfde sprint hebben we aandacht besteed aan de wincondities binnen het spel. Zo kan eindelijk het spel “echt” worden gespeeld en kan dus ook worden gewonnen of verloren. </w:t>
+      </w:r>
+      <w:r>
+        <w:rPr>
+          <w:lang w:val="nl-NL"/>
+        </w:rPr>
+        <w:t>Verder is ook het spel uitdagender en leuker gemaakt door 2 nieuwe units toe te voegen aan de game.</w:t>
       </w:r>
     </w:p>
     <w:p>
@@ -193,7 +199,7 @@
         <w:rPr>
           <w:lang w:val="nl-NL"/>
         </w:rPr>
-        <w:t>Nu het probleem van Joost is verholpen kon ook hij meer bij gaan dragen aan de code, hij heeft dan ook meteen de HUD voor zijn rekening genomen.</w:t>
+        <w:t>Echter is de meeste tijd wel gaan zitten in de vele kleine bugs die in het spel zaten. Soms waren ze wat makkelijker op te lossen en dan waren de fouten meestal ook groter en sneller ontdekt. Andere bugs kwamen pas aan het licht toen we speelsessies hebben gehouden. Bijvoorbeeld als je als speler, terwijl je een van je eigen units had geselecteerd, probeerde de beurt af te geven aan de andere speler, ging het spel vaak ontvoorspelbaar gedrag vertonen.</w:t>
       </w:r>
     </w:p>
     <w:p>
@@ -227,67 +233,143 @@
     </w:p>
     <w:p>
       <w:pPr>
-        <w:contextualSpacing/>
-        <w:rPr>
-          <w:lang w:val="nl-NL"/>
-        </w:rPr>
-      </w:pPr>
-    </w:p>
-    <w:p>
-      <w:pPr>
         <w:spacing w:after="200"/>
+        <w:rPr>
+          <w:lang w:val="nl-NL"/>
+        </w:rPr>
+      </w:pPr>
+      <w:r>
         <w:rPr>
           <w:b/>
           <w:i/>
           <w:lang w:val="nl-NL"/>
         </w:rPr>
-      </w:pPr>
+        <w:t>Holy grail + winconditie</w:t>
+      </w:r>
       <w:r>
         <w:rPr>
           <w:b/>
           <w:i/>
-        </w:rPr>
-        <w:t>Headquarter toegevoegd + winconditie</w:t>
-      </w:r>
+          <w:lang w:val="nl-NL"/>
+        </w:rPr>
+        <w:t>:</w:t>
+      </w:r>
+      <w:r>
+        <w:rPr>
+          <w:lang w:val="nl-NL"/>
+        </w:rPr>
+        <w:br/>
+        <w:t xml:space="preserve">Het eerste punt was meteen een belangrijke stap voor het spel. </w:t>
+      </w:r>
+      <w:r>
+        <w:rPr>
+          <w:lang w:val="nl-NL"/>
+        </w:rPr>
+        <w:t xml:space="preserve">Door het toevoegen van de Holy Grail werd namelijk ook de belangrijkste mogelijkheid om te winnen ingevoerd, namelijk door dit centrale punt te bezetten en daarmee schade aan de tegenstander aan te richten. Zodra deze geen levens meer heeft heb je als speler gewonnen. </w:t>
+      </w:r>
+      <w:r>
+        <w:rPr>
+          <w:lang w:val="nl-NL"/>
+        </w:rPr>
+        <w:t>Na het maken van de Holy Grail bleek het spel ook eindelijk leuk te worden om te spelen. Je moet namelijk zorgen dat je de vijand weg houdt bij dit middenpunt, zelf dit punt onder controle zien te krijgen en tegelijkertijd ook je eigen basis verdedigen. Het is aardig gelukt dit in het spel te verwerken.</w:t>
+      </w:r>
+    </w:p>
+    <w:p>
+      <w:pPr>
+        <w:contextualSpacing/>
+        <w:rPr>
+          <w:lang w:val="nl-NL"/>
+        </w:rPr>
+      </w:pPr>
+    </w:p>
+    <w:p>
+      <w:pPr>
+        <w:spacing w:after="200"/>
+        <w:rPr>
+          <w:lang w:val="nl-NL"/>
+        </w:rPr>
+      </w:pPr>
       <w:r>
         <w:rPr>
           <w:b/>
           <w:i/>
-        </w:rPr>
-        <w:t>:</w:t>
-      </w:r>
-    </w:p>
-    <w:p>
-      <w:pPr>
-        <w:contextualSpacing/>
-        <w:rPr>
-          <w:lang w:val="nl-NL"/>
-        </w:rPr>
-      </w:pPr>
-    </w:p>
-    <w:p>
-      <w:pPr>
-        <w:spacing w:after="200"/>
-        <w:rPr>
-          <w:lang w:val="nl-NL"/>
-        </w:rPr>
-      </w:pPr>
+          <w:lang w:val="nl-NL"/>
+        </w:rPr>
+        <w:t>Headquarter toegevoegd + winconditie:</w:t>
+      </w:r>
       <w:r>
         <w:rPr>
           <w:b/>
           <w:i/>
-          <w:szCs w:val="28"/>
-          <w:lang w:val="nl-NL"/>
-        </w:rPr>
-        <w:t>HUD van unit (health / damage):</w:t>
-      </w:r>
+          <w:lang w:val="nl-NL"/>
+        </w:rPr>
+        <w:br/>
+      </w:r>
+      <w:r>
+        <w:rPr>
+          <w:lang w:val="nl-NL"/>
+        </w:rPr>
+        <w:t xml:space="preserve">Net als het eerste punt </w:t>
+      </w:r>
+      <w:r>
+        <w:rPr>
+          <w:lang w:val="nl-NL"/>
+        </w:rPr>
+        <w:t>was het toevoegen van headquaters, de belangrijkste buildings die</w:t>
+      </w:r>
+      <w:r>
+        <w:rPr>
+          <w:lang w:val="nl-NL"/>
+        </w:rPr>
+        <w:t xml:space="preserve"> de spelers in hun bezit hebben, een toevoeging aan de spelervaring.</w:t>
+      </w:r>
+      <w:r>
+        <w:rPr>
+          <w:lang w:val="nl-NL"/>
+        </w:rPr>
+        <w:t xml:space="preserve"> </w:t>
+      </w:r>
+      <w:r>
+        <w:rPr>
+          <w:lang w:val="nl-NL"/>
+        </w:rPr>
+        <w:t xml:space="preserve">Dit komt doordat ook hier een winconditie aan gebonden is, namelijk </w:t>
+      </w:r>
+      <w:r>
+        <w:rPr>
+          <w:lang w:val="nl-NL"/>
+        </w:rPr>
+        <w:t>zodra je headquater is gesloopt he</w:t>
+      </w:r>
+      <w:r>
+        <w:rPr>
+          <w:lang w:val="nl-NL"/>
+        </w:rPr>
+        <w:t>b je verloren.</w:t>
+      </w:r>
+    </w:p>
+    <w:p>
+      <w:pPr>
+        <w:contextualSpacing/>
+        <w:rPr>
+          <w:lang w:val="nl-NL"/>
+        </w:rPr>
+      </w:pPr>
+    </w:p>
+    <w:p>
+      <w:pPr>
+        <w:spacing w:after="200"/>
+        <w:rPr>
+          <w:lang w:val="nl-NL"/>
+        </w:rPr>
+      </w:pPr>
       <w:r>
         <w:rPr>
           <w:b/>
           <w:i/>
           <w:lang w:val="nl-NL"/>
         </w:rPr>
-        <w:t xml:space="preserve"> </w:t>
+        <w:t>Level geladen uit txt bestand</w:t>
       </w:r>
       <w:r>
         <w:rPr>
@@ -295,25 +377,27 @@
           <w:i/>
           <w:lang w:val="nl-NL"/>
         </w:rPr>
+        <w:t>:</w:t>
+      </w:r>
+      <w:r>
+        <w:rPr>
+          <w:lang w:val="nl-NL"/>
+        </w:rPr>
         <w:br/>
-      </w:r>
-      <w:r>
-        <w:rPr>
-          <w:lang w:val="nl-NL"/>
-        </w:rPr>
-        <w:t>Het eerste punt dat we onder handen hebben genomen</w:t>
-      </w:r>
-      <w:r>
-        <w:rPr>
-          <w:lang w:val="nl-NL"/>
-        </w:rPr>
-        <w:t xml:space="preserve"> is meer informatie in het HUD, namelijk belangrijke informatie over de units. Het is nu mogelijk om een unit te selecteren, waarne zichtbaar wordt om wat voor soort unit het gaat, wat zijn levens zijn en hoeveel schade hij aanricht bij een aanval.</w:t>
-      </w:r>
-      <w:r>
-        <w:rPr>
-          <w:lang w:val="nl-NL"/>
-        </w:rPr>
-        <w:t xml:space="preserve"> Dit maakt het spel een stuk speelbaarder.</w:t>
+        <w:t>Tot voor deze sprint moesten de units, buildings en resources allemaal handmatig worden toegevoegd in het spel. Dit was natuurlijk niet practisch dus hebben we ervoor gekozen aan het begin van het spel een txt bestand in te laten lezen die omschrijft waar al deze objecten geplaatst moeten worden. Dit is niet alleen overzichtelijk geworden, maar is voor de toekomst ook makkelijk aanpasbaar.</w:t>
+      </w:r>
+      <w:r>
+        <w:rPr>
+          <w:lang w:val="nl-NL"/>
+        </w:rPr>
+        <w:t xml:space="preserve"> We liepen wel even tegen een flinke muur op, want het </w:t>
+      </w:r>
+      <w:r>
+        <w:rPr>
+          <w:lang w:val="nl-NL"/>
+        </w:rPr>
+        <w:lastRenderedPageBreak/>
+        <w:t>bleek dat ons veld dat toen nog 10 bij 8 hokes breed was niet zomaar even aangepast kon worden naar een groter veld. Dit bracht veel problemen met zich mee. Maar na dit verholpen te hebben is het vrij eenvoudig om zowel de grootte van het speelveld, als een level zelf aan te passen. Een goede toevoeging aan ons spel dus.</w:t>
       </w:r>
     </w:p>
     <w:p>
@@ -326,398 +410,84 @@
     </w:p>
     <w:p>
       <w:pPr>
+        <w:contextualSpacing/>
+        <w:rPr>
+          <w:lang w:val="nl-NL"/>
+        </w:rPr>
+      </w:pPr>
+    </w:p>
+    <w:p>
+      <w:pPr>
         <w:spacing w:after="200"/>
+        <w:rPr>
+          <w:lang w:val="nl-NL"/>
+        </w:rPr>
+      </w:pPr>
+      <w:r>
         <w:rPr>
           <w:b/>
           <w:i/>
           <w:lang w:val="nl-NL"/>
         </w:rPr>
-      </w:pPr>
+        <w:t>2 nieuwe Units:</w:t>
+      </w:r>
       <w:r>
         <w:rPr>
           <w:b/>
           <w:i/>
-        </w:rPr>
-        <w:t>Holy grail + winconditie</w:t>
-      </w:r>
+          <w:lang w:val="nl-NL"/>
+        </w:rPr>
+        <w:br/>
+      </w:r>
+      <w:r>
+        <w:rPr>
+          <w:lang w:val="nl-NL"/>
+        </w:rPr>
+        <w:t>Tijdens deze sprint hebben we naast de 2 units die we al hadden nog 2 units toegevoegd om het spel wat meer uitdaging en diepgang te geven. In principe hadden we het meeste hiervoor al gereed, dus het bleek niet een hele lastige klus te zijn. Dit is dan ook zeker gehaald.</w:t>
+      </w:r>
+    </w:p>
+    <w:p>
+      <w:pPr>
+        <w:contextualSpacing/>
+        <w:rPr>
+          <w:lang w:val="nl-NL"/>
+        </w:rPr>
+      </w:pPr>
+    </w:p>
+    <w:p>
+      <w:pPr>
+        <w:spacing w:after="200"/>
+        <w:rPr>
+          <w:lang w:val="nl-NL"/>
+        </w:rPr>
+      </w:pPr>
       <w:r>
         <w:rPr>
           <w:b/>
           <w:i/>
-        </w:rPr>
-        <w:t>:</w:t>
-      </w:r>
-    </w:p>
-    <w:p>
-      <w:pPr>
-        <w:contextualSpacing/>
-        <w:rPr>
-          <w:lang w:val="nl-NL"/>
-        </w:rPr>
-      </w:pPr>
-    </w:p>
-    <w:p>
-      <w:pPr>
-        <w:rPr>
-          <w:i/>
-          <w:lang w:val="nl-NL"/>
-        </w:rPr>
-      </w:pPr>
+          <w:lang w:val="nl-NL"/>
+        </w:rPr>
+        <w:t>Textures mooier maken en bugfix:</w:t>
+      </w:r>
       <w:r>
         <w:rPr>
           <w:b/>
           <w:i/>
           <w:lang w:val="nl-NL"/>
         </w:rPr>
-        <w:t>Units aanvallen</w:t>
-      </w:r>
-      <w:r>
-        <w:rPr>
-          <w:b/>
-          <w:i/>
-          <w:lang w:val="nl-NL"/>
-        </w:rPr>
-        <w:t>:</w:t>
-      </w:r>
-    </w:p>
-    <w:p>
-      <w:pPr>
-        <w:contextualSpacing/>
-        <w:rPr>
-          <w:lang w:val="nl-NL"/>
-        </w:rPr>
-      </w:pPr>
-      <w:r>
-        <w:rPr>
-          <w:lang w:val="nl-NL"/>
-        </w:rPr>
-        <w:t xml:space="preserve">Het eerste punt dat op de agenda stond was het grootste punt. Hier is de meeste tijd in gaan zitten en is nog niet optimaal. Het optimaliseren zullen we echter meenemen naar de volgende sprint. De units konden al lopen en kunnen nu ook aanvallen met een eigen attackrange. </w:t>
-      </w:r>
-      <w:r>
-        <w:rPr>
-          <w:lang w:val="nl-NL"/>
-        </w:rPr>
-        <w:t>Dit houdt in dat sommige units alleen van dichtbij aan kunnen vallen, terwijl anderen dit juist al op een afstandje kunnen doen. Een belangrijk punt dat sowieso in een volgende sprint nog moet worden meegenomen is het feit dat een unit slechts 1 keer per beurt aan kan vallen. Nu kan je onbeperkt aan blijven vallen tijdens je speelbeurt en dat is natuurlijk niet de bedoeling. Ondanks deze optimalisatie puntjes is dit punt ruim voldoe</w:t>
-      </w:r>
-      <w:r>
-        <w:rPr>
-          <w:lang w:val="nl-NL"/>
-        </w:rPr>
-        <w:t xml:space="preserve">nde gehaald en daar zijn we dan </w:t>
-      </w:r>
-      <w:r>
-        <w:rPr>
-          <w:lang w:val="nl-NL"/>
-        </w:rPr>
-        <w:t>ook positief over.</w:t>
-      </w:r>
-    </w:p>
-    <w:p>
-      <w:pPr>
-        <w:contextualSpacing/>
-        <w:rPr>
-          <w:lang w:val="nl-NL"/>
-        </w:rPr>
-      </w:pPr>
-    </w:p>
-    <w:p>
-      <w:pPr>
-        <w:contextualSpacing/>
-        <w:rPr>
-          <w:lang w:val="nl-NL"/>
-        </w:rPr>
-      </w:pPr>
-    </w:p>
-    <w:p>
-      <w:pPr>
-        <w:contextualSpacing/>
-        <w:rPr>
-          <w:lang w:val="nl-NL"/>
-        </w:rPr>
-      </w:pPr>
-    </w:p>
-    <w:p>
-      <w:pPr>
-        <w:spacing w:after="200"/>
-        <w:rPr>
-          <w:b/>
-          <w:i/>
-          <w:szCs w:val="28"/>
-          <w:lang w:val="nl-NL"/>
-        </w:rPr>
-      </w:pPr>
-    </w:p>
-    <w:p>
-      <w:pPr>
-        <w:spacing w:after="200"/>
-        <w:rPr>
-          <w:b/>
-          <w:i/>
-          <w:lang w:val="nl-NL"/>
-        </w:rPr>
-      </w:pPr>
-      <w:r>
-        <w:rPr>
-          <w:b/>
-          <w:i/>
-          <w:lang w:val="nl-NL"/>
-        </w:rPr>
-        <w:t>Level geladen uit txt bestand</w:t>
-      </w:r>
-      <w:r>
-        <w:rPr>
-          <w:b/>
-          <w:i/>
-          <w:lang w:val="nl-NL"/>
-        </w:rPr>
-        <w:t>:</w:t>
-      </w:r>
-    </w:p>
-    <w:p>
-      <w:pPr>
-        <w:spacing w:after="200"/>
-        <w:rPr>
-          <w:b/>
-          <w:i/>
-          <w:szCs w:val="28"/>
-          <w:lang w:val="nl-NL"/>
-        </w:rPr>
-      </w:pPr>
-    </w:p>
-    <w:p>
-      <w:pPr>
-        <w:spacing w:after="200"/>
-        <w:rPr>
-          <w:szCs w:val="28"/>
-          <w:lang w:val="nl-NL"/>
-        </w:rPr>
-      </w:pPr>
-      <w:r>
-        <w:rPr>
-          <w:b/>
-          <w:i/>
-          <w:szCs w:val="28"/>
-          <w:lang w:val="nl-NL"/>
-        </w:rPr>
-        <w:t>Buildings kunnen units spawnen:</w:t>
-      </w:r>
-      <w:r>
-        <w:rPr>
-          <w:b/>
-          <w:i/>
-          <w:szCs w:val="28"/>
-          <w:lang w:val="nl-NL"/>
-        </w:rPr>
         <w:br/>
       </w:r>
       <w:r>
         <w:rPr>
-          <w:szCs w:val="28"/>
-          <w:lang w:val="nl-NL"/>
-        </w:rPr>
-        <w:t xml:space="preserve">Dit punt van een belangrijke stap voor het spel. De spelers kunnen nu units laten spawnen via een factory, waardoor ze dus nieuwe troepen kunnen kopen met het geld dat ze hebben verdiend door resources “leeg” te halen. Als een speler aan de beurt is en hij klikt op zijn factory, dan opent </w:t>
-      </w:r>
-      <w:r>
-        <w:rPr>
-          <w:szCs w:val="28"/>
-          <w:lang w:val="nl-NL"/>
-        </w:rPr>
-        <w:t>aan de zijkant van het scherm een soort menu’tje met een aantal knoppen van de verschillende units die verkrijgbaar zijn. Elke unit kost een bepaalde hoeveelheid geld om te verkrijgen. Als de speler genoeg geld heeft kan hij door op de knop te drukken een unit laten spawnen voor zijn team. Hierdoor heeft het spel ook meteen een extra doel, namelijk het “leeghalen” van resources om genoeg geld te verzamelen zodat een sterk leger gevormd kan worden om te vijand te kunnen verslaan.</w:t>
-      </w:r>
-      <w:r>
-        <w:rPr>
-          <w:szCs w:val="28"/>
-          <w:lang w:val="nl-NL"/>
-        </w:rPr>
-        <w:t xml:space="preserve"> Het is gelukt om dit in het spel te verwerken. Een puntje waar we acheraf nog aan dachten is het feit dat nu in het menu niet zichbaar is hoe duur de units zijn. Dit weten wij wel, maar de spelers straks natuurlijk niet dus dit moeten we in de volgende sprint nog even aan gaan passen.</w:t>
-      </w:r>
-    </w:p>
-    <w:p>
-      <w:pPr>
-        <w:contextualSpacing/>
-        <w:rPr>
-          <w:lang w:val="nl-NL"/>
-        </w:rPr>
-      </w:pPr>
-    </w:p>
-    <w:p>
-      <w:pPr>
-        <w:rPr>
-          <w:lang w:val="nl-NL"/>
-        </w:rPr>
-      </w:pPr>
-    </w:p>
-    <w:p>
-      <w:pPr>
-        <w:spacing w:after="200"/>
-        <w:rPr>
-          <w:b/>
-          <w:i/>
-          <w:lang w:val="nl-NL"/>
-        </w:rPr>
-      </w:pPr>
-      <w:r>
-        <w:rPr>
-          <w:b/>
-          <w:i/>
-        </w:rPr>
-        <w:t>2 nieuwe Units</w:t>
-      </w:r>
-      <w:r>
-        <w:rPr>
-          <w:b/>
-          <w:i/>
-        </w:rPr>
-        <w:t>:</w:t>
-      </w:r>
-    </w:p>
-    <w:p>
-      <w:pPr>
-        <w:rPr>
-          <w:lang w:val="nl-NL"/>
-        </w:rPr>
-      </w:pPr>
-    </w:p>
-    <w:p>
-      <w:pPr>
-        <w:spacing w:after="200"/>
-        <w:rPr>
-          <w:szCs w:val="28"/>
-          <w:lang w:val="nl-NL"/>
-        </w:rPr>
-      </w:pPr>
-      <w:r>
-        <w:rPr>
-          <w:b/>
-          <w:i/>
-          <w:szCs w:val="28"/>
-          <w:lang w:val="nl-NL"/>
-        </w:rPr>
-        <w:t>Feedback van Wouter verwerken (verkorten code / leesbaarder / duidelijker)</w:t>
-      </w:r>
-      <w:r>
-        <w:rPr>
-          <w:b/>
-          <w:i/>
-          <w:szCs w:val="28"/>
-          <w:lang w:val="nl-NL"/>
-        </w:rPr>
-        <w:t>:</w:t>
-      </w:r>
-      <w:r>
-        <w:rPr>
-          <w:b/>
-          <w:i/>
-          <w:szCs w:val="28"/>
-          <w:lang w:val="nl-NL"/>
-        </w:rPr>
-        <w:br/>
-      </w:r>
-      <w:r>
-        <w:rPr>
-          <w:szCs w:val="28"/>
-          <w:lang w:val="nl-NL"/>
-        </w:rPr>
-        <w:t>We hebben ons best gedaan naar aanleiding van Wouter van Ooijen om de code wat leesbaarder te maken en tevens op plekken waar grote lappen code voorkwamen kijken of de code hier niet veel overlap bevatte en we dit dus korter zouden kunnen noteren. Natuurlijk is het erg persoons afhankelijk of de boel er ook echt duidelijker van is geworden, maar we vinden in elk geval dat het al een aardig stuk scheelt. Zo is bijvoorbeeld de check of een unit zich mag verplaatsen onder handen genomen, deze is niet alleen duidelijker geformuleerd maar is ook bijna de 2/3</w:t>
-      </w:r>
-      <w:r>
-        <w:rPr>
-          <w:szCs w:val="28"/>
-          <w:vertAlign w:val="superscript"/>
-          <w:lang w:val="nl-NL"/>
-        </w:rPr>
-        <w:t>e</w:t>
-      </w:r>
-      <w:r>
-        <w:rPr>
-          <w:szCs w:val="28"/>
-          <w:lang w:val="nl-NL"/>
-        </w:rPr>
-        <w:t xml:space="preserve"> aan omvang afgenomen.</w:t>
-      </w:r>
-    </w:p>
-    <w:p>
-      <w:pPr>
-        <w:contextualSpacing/>
-        <w:rPr>
-          <w:lang w:val="nl-NL"/>
-        </w:rPr>
-      </w:pPr>
-    </w:p>
-    <w:p>
-      <w:pPr>
-        <w:spacing w:after="200"/>
-        <w:rPr>
-          <w:b/>
-          <w:i/>
-          <w:lang w:val="nl-NL"/>
-        </w:rPr>
-      </w:pPr>
-      <w:bookmarkStart w:id="0" w:name="_GoBack"/>
-      <w:r>
-        <w:rPr>
-          <w:b/>
-          <w:i/>
-          <w:lang w:val="nl-NL"/>
-        </w:rPr>
-        <w:t>Textures mooier maken en bugfix</w:t>
-      </w:r>
-      <w:r>
-        <w:rPr>
-          <w:b/>
-          <w:i/>
-          <w:lang w:val="nl-NL"/>
-        </w:rPr>
-        <w:t>:</w:t>
-      </w:r>
-    </w:p>
-    <w:bookmarkEnd w:id="0"/>
-    <w:p>
-      <w:pPr>
-        <w:contextualSpacing/>
-        <w:rPr>
-          <w:lang w:val="nl-NL"/>
-        </w:rPr>
-      </w:pPr>
-    </w:p>
-    <w:p>
-      <w:pPr>
-        <w:spacing w:after="200"/>
-        <w:rPr>
-          <w:lang w:val="nl-NL"/>
-        </w:rPr>
-      </w:pPr>
-      <w:r>
-        <w:rPr>
-          <w:b/>
-          <w:i/>
-          <w:szCs w:val="28"/>
-          <w:lang w:val="nl-NL"/>
-        </w:rPr>
-        <w:t>Input afhandeling loskoppelen van Game logic</w:t>
-      </w:r>
-      <w:r>
-        <w:rPr>
-          <w:b/>
-          <w:i/>
-          <w:szCs w:val="28"/>
-          <w:lang w:val="nl-NL"/>
-        </w:rPr>
-        <w:t>:</w:t>
-      </w:r>
-      <w:r>
-        <w:rPr>
-          <w:b/>
-          <w:i/>
-          <w:lang w:val="nl-NL"/>
-        </w:rPr>
-        <w:br/>
-      </w:r>
-      <w:r>
-        <w:rPr>
-          <w:lang w:val="nl-NL"/>
-        </w:rPr>
-        <w:t>Ook in het kader van het vorige punt hebben we de input afhandeling losgehaald van de Game logic en dit in een aparte klasse gezet genaamd InputHandler. Dit maakt de boel niet alleen leesbaarder zoals in het vorige punt vooral voorop stond, maar is ook een betere manier van coderen. Het is zegmaar netter om de afhandeling en de verwerking te scheiden van elkaar. Dit hebben we dan ook gedaan.</w:t>
+          <w:lang w:val="nl-NL"/>
+        </w:rPr>
+        <w:t xml:space="preserve">Voor dit laatste punt stonden de textures en de bugfixes op de planning. De textures hadden natuurlijk de nodige tijd en aandacht nodig, maar dit was verder niet moeilijk. De bugfixes daarentegen zijn en ander verhaal. Hier is dan ook de meeste tijd in gaan zitten tijdens deze sprint. Vaak waren ook net kleine foutjes opgelost, en dan doken er alweer nieuwe op. Natuurlijk zullen er nog wel wat dingen fout gaan, maar over het algemeen presteert het spel aardig naar behoren </w:t>
+      </w:r>
+      <w:r>
+        <w:rPr>
+          <w:lang w:val="nl-NL"/>
+        </w:rPr>
+        <w:t>dus hier zijn we dan ook erg tevreden over.</w:t>
       </w:r>
     </w:p>
     <w:p>
@@ -755,21 +525,22 @@
         <w:rPr>
           <w:lang w:val="nl-NL"/>
         </w:rPr>
-        <w:t xml:space="preserve">Deze sprint was een sprint waar eindelijk weer een beetje schot in de zaak begon te komen. We liepen zeker tegen moeilijkheden aan, maar dan vooral op het gebied van bugs die ontstonden in het spel zelf, en zodra deze dan werden opgelost onstonden er meestal weer </w:t>
-      </w:r>
-      <w:r>
-        <w:rPr>
-          <w:lang w:val="nl-NL"/>
-        </w:rPr>
-        <w:lastRenderedPageBreak/>
-        <w:t xml:space="preserve">nieuwe bugs. </w:t>
-      </w:r>
-      <w:r>
-        <w:rPr>
-          <w:lang w:val="nl-NL"/>
-        </w:rPr>
-        <w:t>Maar gelukkig zaten de moeilijkheden dit keer niet meer in de vele errors van Visual Studio zelf en van moeilijkheden met Git. We beginnen nu aardig op gang te komen en hebben er vertrouwen in de volgende sprint op een hoger tempo te kunnen werken.</w:t>
-      </w:r>
+        <w:t xml:space="preserve">Na afloop van deze sprint kunnen we wel stellen dat zo ongeveer alle elementen in het spel zitten die erin zouden moeten zitten. Natuurlijk hebben we hier en daar wat ideeen aan moeten passen, omdat het of te moeilijk was, of omdat het qua tijd niet haalbaar bleek te zijn. </w:t>
+      </w:r>
+      <w:r>
+        <w:rPr>
+          <w:lang w:val="nl-NL"/>
+        </w:rPr>
+        <w:t>Maar ondanks dat is er toch een echt speelbare game opgeleverd dit keer en daar zijn we positief over.</w:t>
+      </w:r>
+      <w:r>
+        <w:rPr>
+          <w:lang w:val="nl-NL"/>
+        </w:rPr>
+        <w:t xml:space="preserve"> De volgende sprint kan de finetuning van start gaan en gaan we ons meer dan nu richten op het technisch verslag.</w:t>
+      </w:r>
+      <w:bookmarkStart w:id="0" w:name="_GoBack"/>
+      <w:bookmarkEnd w:id="0"/>
     </w:p>
     <w:p>
       <w:pPr>
@@ -2085,7 +1856,7 @@
 </file>
 
 <file path=customXml/itemProps1.xml><?xml version="1.0" encoding="utf-8"?>
-<ds:datastoreItem xmlns:ds="http://schemas.openxmlformats.org/officeDocument/2006/customXml" ds:itemID="{6F2559AC-72CC-4B5C-B518-8B6DC15F4073}">
+<ds:datastoreItem xmlns:ds="http://schemas.openxmlformats.org/officeDocument/2006/customXml" ds:itemID="{6AEADB22-248E-4A80-90B5-0A00E1A7AC60}">
   <ds:schemaRefs>
     <ds:schemaRef ds:uri="http://schemas.openxmlformats.org/officeDocument/2006/bibliography"/>
   </ds:schemaRefs>

</xml_diff>